<commit_message>
final poem by 2021 cohort
</commit_message>
<xml_diff>
--- a/3AI_Poem.docx
+++ b/3AI_Poem.docx
@@ -1,63 +1,170 @@
 
 <file path=word/document.xml><?xml version="1.0" encoding="utf-8"?>
-<w:document xmlns:wpc="http://schemas.microsoft.com/office/word/2010/wordprocessingCanvas" xmlns:cx="http://schemas.microsoft.com/office/drawing/2014/chartex" xmlns:cx1="http://schemas.microsoft.com/office/drawing/2015/9/8/chartex" xmlns:cx2="http://schemas.microsoft.com/office/drawing/2015/10/21/chartex" xmlns:cx3="http://schemas.microsoft.com/office/drawing/2016/5/9/chartex" xmlns:cx4="http://schemas.microsoft.com/office/drawing/2016/5/10/chartex" xmlns:cx5="http://schemas.microsoft.com/office/drawing/2016/5/11/chartex" xmlns:cx6="http://schemas.microsoft.com/office/drawing/2016/5/12/chartex" xmlns:cx7="http://schemas.microsoft.com/office/drawing/2016/5/13/chartex" xmlns:cx8="http://schemas.microsoft.com/office/drawing/2016/5/14/chartex" xmlns:mc="http://schemas.openxmlformats.org/markup-compatibility/2006" xmlns:aink="http://schemas.microsoft.com/office/drawing/2016/ink" xmlns:am3d="http://schemas.microsoft.com/office/drawing/2017/model3d" xmlns:o="urn:schemas-microsoft-com:office:office" xmlns:r="http://schemas.openxmlformats.org/officeDocument/2006/relationships" xmlns:m="http://schemas.openxmlformats.org/officeDocument/2006/math" xmlns:v="urn:schemas-microsoft-com:vml" xmlns:wp14="http://schemas.microsoft.com/office/word/2010/wordprocessingDrawing" xmlns:wp="http://schemas.openxmlformats.org/drawingml/2006/wordprocessingDrawing" xmlns:w10="urn:schemas-microsoft-com:office:word" xmlns:w="http://schemas.openxmlformats.org/wordprocessingml/2006/main" xmlns:w14="http://schemas.microsoft.com/office/word/2010/wordml" xmlns:w15="http://schemas.microsoft.com/office/word/2012/wordml" xmlns:w16cex="http://schemas.microsoft.com/office/word/2018/wordml/cex" xmlns:w16cid="http://schemas.microsoft.com/office/word/2016/wordml/cid" xmlns:w16="http://schemas.microsoft.com/office/word/2018/wordml" xmlns:w16sdtdh="http://schemas.microsoft.com/office/word/2020/wordml/sdtdatahash" xmlns:w16se="http://schemas.microsoft.com/office/word/2015/wordml/symex" xmlns:wpg="http://schemas.microsoft.com/office/word/2010/wordprocessingGroup" xmlns:wpi="http://schemas.microsoft.com/office/word/2010/wordprocessingInk" xmlns:wne="http://schemas.microsoft.com/office/word/2006/wordml" xmlns:wps="http://schemas.microsoft.com/office/word/2010/wordprocessingShape" mc:Ignorable="w14 w15 w16se w16cid w16 w16cex w16sdtdh wp14">
+<w:document xmlns:wpc="http://schemas.microsoft.com/office/word/2010/wordprocessingCanvas" xmlns:mo="http://schemas.microsoft.com/office/mac/office/2008/main" xmlns:mc="http://schemas.openxmlformats.org/markup-compatibility/2006" xmlns:mv="urn:schemas-microsoft-com:mac:vml" xmlns:o="urn:schemas-microsoft-com:office:office" xmlns:r="http://schemas.openxmlformats.org/officeDocument/2006/relationships" xmlns:m="http://schemas.openxmlformats.org/officeDocument/2006/math" xmlns:v="urn:schemas-microsoft-com:vml" xmlns:wp14="http://schemas.microsoft.com/office/word/2010/wordprocessingDrawing" xmlns:wp="http://schemas.openxmlformats.org/drawingml/2006/wordprocessingDrawing" xmlns:w10="urn:schemas-microsoft-com:office:word" xmlns:w="http://schemas.openxmlformats.org/wordprocessingml/2006/main" xmlns:w14="http://schemas.microsoft.com/office/word/2010/wordml" xmlns:w15="http://schemas.microsoft.com/office/word/2012/wordml" xmlns:wpg="http://schemas.microsoft.com/office/word/2010/wordprocessingGroup" xmlns:wpi="http://schemas.microsoft.com/office/word/2010/wordprocessingInk" xmlns:wne="http://schemas.microsoft.com/office/word/2006/wordml" xmlns:wps="http://schemas.microsoft.com/office/word/2010/wordprocessingShape" mc:Ignorable="w14 w15 wp14">
   <w:body>
     <w:p>
+      <w:bookmarkStart w:name="_GoBack" w:id="0"/>
+      <w:bookmarkEnd w:id="0"/>
+    </w:p>
+    <w:p>
       <w:pPr>
-        <w:pStyle w:val="Heading1"/>
-        <w:rPr>
-          <w:lang w:val="en-US"/>
-        </w:rPr>
+        <w:pStyle w:val="Normal"/>
       </w:pPr>
       <w:r>
-        <w:rPr>
-          <w:lang w:val="en-US"/>
-        </w:rPr>
-        <w:t>3AI Collab Code – Darwin Poem</w:t>
+        <w:rPr/>
+        <w:t xml:space="preserve">Ancient and sacred </w:t>
+      </w:r>
+      <w:r>
+        <w:rPr/>
+        <w:t>Uluru</w:t>
+      </w:r>
+      <w:r>
+        <w:rPr/>
+        <w:t>,</w:t>
       </w:r>
     </w:p>
     <w:p>
       <w:pPr>
-        <w:rPr>
-          <w:lang w:val="en-US"/>
-        </w:rPr>
+        <w:pStyle w:val="Normal"/>
       </w:pPr>
+      <w:r>
+        <w:rPr/>
+        <w:t xml:space="preserve">We’re coming to visit but we won’t be climbing </w:t>
+      </w:r>
+      <w:r>
+        <w:rPr/>
+        <w:t>yo</w:t>
+      </w:r>
+      <w:r>
+        <w:rPr/>
+        <w:t>u</w:t>
+      </w:r>
     </w:p>
     <w:p>
       <w:pPr>
-        <w:rPr>
-          <w:lang w:val="en-US"/>
-        </w:rPr>
+        <w:pStyle w:val="Normal"/>
       </w:pPr>
       <w:r>
-        <w:rPr>
-          <w:lang w:val="en-US"/>
-        </w:rPr>
-        <w:t>There once was a gammin bloke</w:t>
+        <w:rPr/>
+        <w:t>Modern and vibrant</w:t>
       </w:r>
     </w:p>
     <w:p>
       <w:pPr>
-        <w:rPr>
-          <w:lang w:val="en-US"/>
-        </w:rPr>
+        <w:pStyle w:val="Normal"/>
       </w:pPr>
+      <w:r>
+        <w:rPr/>
+        <w:t>Closer to Singapore than Sydney here is whe</w:t>
+      </w:r>
+      <w:r>
+        <w:rPr/>
+        <w:t xml:space="preserve">re we connect to </w:t>
+      </w:r>
+      <w:r>
+        <w:rPr/>
+        <w:t>you</w:t>
+      </w:r>
+      <w:r>
+        <w:rPr/>
+        <w:t>.</w:t>
+      </w:r>
     </w:p>
     <w:p>
       <w:pPr>
-        <w:rPr>
-          <w:lang w:val="en-US"/>
-        </w:rPr>
+        <w:pStyle w:val="Normal"/>
       </w:pPr>
-      <w:r>
-        <w:rPr>
-          <w:lang w:val="en-US"/>
-        </w:rPr>
-        <w:t>Git Test</w:t>
+      <w:proofErr w:type="spellStart"/>
+      <w:r>
+        <w:rPr/>
+        <w:t>Gammin</w:t>
+      </w:r>
+      <w:proofErr w:type="spellEnd"/>
+      <w:r>
+        <w:rPr/>
+        <w:t xml:space="preserve"> use of firecrackers in </w:t>
+      </w:r>
+      <w:proofErr w:type="spellStart"/>
+      <w:r>
+        <w:rPr/>
+        <w:t>ya</w:t>
+      </w:r>
+      <w:proofErr w:type="spellEnd"/>
+      <w:r>
+        <w:rPr/>
+        <w:t xml:space="preserve"> laksa will sure give a bite,</w:t>
+      </w:r>
+    </w:p>
+    <w:p>
+      <w:pPr>
+        <w:pStyle w:val="Normal"/>
+      </w:pPr>
+      <w:r>
+        <w:rPr/>
+        <w:t xml:space="preserve">But </w:t>
+      </w:r>
+      <w:proofErr w:type="spellStart"/>
+      <w:r>
+        <w:rPr/>
+        <w:t>ya</w:t>
+      </w:r>
+      <w:proofErr w:type="spellEnd"/>
+      <w:r>
+        <w:rPr/>
+        <w:t xml:space="preserve"> better get out and see Kakadu, Uluru and NT Politics, the best </w:t>
+      </w:r>
+      <w:r>
+        <w:rPr/>
+        <w:t>sights.</w:t>
+      </w:r>
+    </w:p>
+    <w:p>
+      <w:pPr>
+        <w:pStyle w:val="Normal"/>
+      </w:pPr>
+    </w:p>
+    <w:p>
+      <w:pPr>
+        <w:pStyle w:val="Normal"/>
+      </w:pPr>
+      <w:r>
+        <w:rPr/>
+        <w:t>Mag</w:t>
+      </w:r>
+      <w:r>
+        <w:rPr/>
+        <w:t>p</w:t>
+      </w:r>
+      <w:r>
+        <w:rPr/>
+        <w:t>ie</w:t>
+      </w:r>
+      <w:r>
+        <w:rPr/>
+        <w:t xml:space="preserve"> geese watched over by machines of loving grace</w:t>
+      </w:r>
+    </w:p>
+    <w:p>
+      <w:pPr>
+        <w:pStyle w:val="Normal"/>
+      </w:pPr>
+      <w:r>
+        <w:rPr/>
+        <w:t xml:space="preserve">As the sunset </w:t>
+      </w:r>
+      <w:proofErr w:type="spellStart"/>
+      <w:r>
+        <w:rPr/>
+        <w:t>gammin</w:t>
+      </w:r>
+      <w:proofErr w:type="spellEnd"/>
+      <w:r>
+        <w:rPr/>
+        <w:t xml:space="preserve"> wrapped Uluru in its warming embrace with laksa on your face</w:t>
       </w:r>
     </w:p>
     <w:sectPr>
-      <w:pgSz w:w="11906" w:h="16838"/>
+      <w:pgSz w:w="11900" w:h="16840" w:orient="portrait"/>
       <w:pgMar w:top="1440" w:right="1440" w:bottom="1440" w:left="1440" w:header="708" w:footer="708" w:gutter="0"/>
       <w:cols w:space="708"/>
       <w:docGrid w:linePitch="360"/>
@@ -67,33 +174,29 @@
 </file>
 
 <file path=word/styles.xml><?xml version="1.0" encoding="utf-8"?>
-<w:styles xmlns:mc="http://schemas.openxmlformats.org/markup-compatibility/2006" xmlns:r="http://schemas.openxmlformats.org/officeDocument/2006/relationships" xmlns:w="http://schemas.openxmlformats.org/wordprocessingml/2006/main" xmlns:w14="http://schemas.microsoft.com/office/word/2010/wordml" xmlns:w15="http://schemas.microsoft.com/office/word/2012/wordml" xmlns:w16cex="http://schemas.microsoft.com/office/word/2018/wordml/cex" xmlns:w16cid="http://schemas.microsoft.com/office/word/2016/wordml/cid" xmlns:w16="http://schemas.microsoft.com/office/word/2018/wordml" xmlns:w16sdtdh="http://schemas.microsoft.com/office/word/2020/wordml/sdtdatahash" xmlns:w16se="http://schemas.microsoft.com/office/word/2015/wordml/symex" mc:Ignorable="w14 w15 w16se w16cid w16 w16cex w16sdtdh">
+<w:styles xmlns:mc="http://schemas.openxmlformats.org/markup-compatibility/2006" xmlns:r="http://schemas.openxmlformats.org/officeDocument/2006/relationships" xmlns:w="http://schemas.openxmlformats.org/wordprocessingml/2006/main" xmlns:w14="http://schemas.microsoft.com/office/word/2010/wordml" xmlns:w15="http://schemas.microsoft.com/office/word/2012/wordml" mc:Ignorable="w14 w15">
   <w:docDefaults>
     <w:rPrDefault>
       <w:rPr>
-        <w:rFonts w:asciiTheme="minorHAnsi" w:eastAsiaTheme="minorHAnsi" w:hAnsiTheme="minorHAnsi" w:cstheme="minorBidi"/>
-        <w:sz w:val="22"/>
-        <w:szCs w:val="22"/>
-        <w:lang w:val="en-AU" w:eastAsia="en-US" w:bidi="ar-SA"/>
+        <w:rFonts w:asciiTheme="minorHAnsi" w:hAnsiTheme="minorHAnsi" w:eastAsiaTheme="minorHAnsi" w:cstheme="minorBidi"/>
+        <w:sz w:val="24"/>
+        <w:szCs w:val="24"/>
+        <w:lang w:val="en-GB" w:eastAsia="en-US" w:bidi="ar-SA"/>
       </w:rPr>
     </w:rPrDefault>
-    <w:pPrDefault>
-      <w:pPr>
-        <w:spacing w:after="160" w:line="259" w:lineRule="auto"/>
-      </w:pPr>
-    </w:pPrDefault>
+    <w:pPrDefault/>
   </w:docDefaults>
-  <w:latentStyles w:defLockedState="0" w:defUIPriority="99" w:defSemiHidden="0" w:defUnhideWhenUsed="0" w:defQFormat="0" w:count="376">
+  <w:latentStyles w:defLockedState="0" w:defUIPriority="99" w:defSemiHidden="0" w:defUnhideWhenUsed="0" w:defQFormat="0" w:count="382">
     <w:lsdException w:name="Normal" w:uiPriority="0" w:qFormat="1"/>
     <w:lsdException w:name="heading 1" w:uiPriority="9" w:qFormat="1"/>
-    <w:lsdException w:name="heading 2" w:semiHidden="1" w:uiPriority="9" w:unhideWhenUsed="1" w:qFormat="1"/>
-    <w:lsdException w:name="heading 3" w:semiHidden="1" w:uiPriority="9" w:unhideWhenUsed="1" w:qFormat="1"/>
-    <w:lsdException w:name="heading 4" w:semiHidden="1" w:uiPriority="9" w:unhideWhenUsed="1" w:qFormat="1"/>
-    <w:lsdException w:name="heading 5" w:semiHidden="1" w:uiPriority="9" w:unhideWhenUsed="1" w:qFormat="1"/>
-    <w:lsdException w:name="heading 6" w:semiHidden="1" w:uiPriority="9" w:unhideWhenUsed="1" w:qFormat="1"/>
-    <w:lsdException w:name="heading 7" w:semiHidden="1" w:uiPriority="9" w:unhideWhenUsed="1" w:qFormat="1"/>
-    <w:lsdException w:name="heading 8" w:semiHidden="1" w:uiPriority="9" w:unhideWhenUsed="1" w:qFormat="1"/>
-    <w:lsdException w:name="heading 9" w:semiHidden="1" w:uiPriority="9" w:unhideWhenUsed="1" w:qFormat="1"/>
+    <w:lsdException w:name="heading 2" w:uiPriority="9" w:semiHidden="1" w:unhideWhenUsed="1" w:qFormat="1"/>
+    <w:lsdException w:name="heading 3" w:uiPriority="9" w:semiHidden="1" w:unhideWhenUsed="1" w:qFormat="1"/>
+    <w:lsdException w:name="heading 4" w:uiPriority="9" w:semiHidden="1" w:unhideWhenUsed="1" w:qFormat="1"/>
+    <w:lsdException w:name="heading 5" w:uiPriority="9" w:semiHidden="1" w:unhideWhenUsed="1" w:qFormat="1"/>
+    <w:lsdException w:name="heading 6" w:uiPriority="9" w:semiHidden="1" w:unhideWhenUsed="1" w:qFormat="1"/>
+    <w:lsdException w:name="heading 7" w:uiPriority="9" w:semiHidden="1" w:unhideWhenUsed="1" w:qFormat="1"/>
+    <w:lsdException w:name="heading 8" w:uiPriority="9" w:semiHidden="1" w:unhideWhenUsed="1" w:qFormat="1"/>
+    <w:lsdException w:name="heading 9" w:uiPriority="9" w:semiHidden="1" w:unhideWhenUsed="1" w:qFormat="1"/>
     <w:lsdException w:name="index 1" w:semiHidden="1" w:unhideWhenUsed="1"/>
     <w:lsdException w:name="index 2" w:semiHidden="1" w:unhideWhenUsed="1"/>
     <w:lsdException w:name="index 3" w:semiHidden="1" w:unhideWhenUsed="1"/>
@@ -103,22 +206,22 @@
     <w:lsdException w:name="index 7" w:semiHidden="1" w:unhideWhenUsed="1"/>
     <w:lsdException w:name="index 8" w:semiHidden="1" w:unhideWhenUsed="1"/>
     <w:lsdException w:name="index 9" w:semiHidden="1" w:unhideWhenUsed="1"/>
-    <w:lsdException w:name="toc 1" w:semiHidden="1" w:uiPriority="39" w:unhideWhenUsed="1"/>
-    <w:lsdException w:name="toc 2" w:semiHidden="1" w:uiPriority="39" w:unhideWhenUsed="1"/>
-    <w:lsdException w:name="toc 3" w:semiHidden="1" w:uiPriority="39" w:unhideWhenUsed="1"/>
-    <w:lsdException w:name="toc 4" w:semiHidden="1" w:uiPriority="39" w:unhideWhenUsed="1"/>
-    <w:lsdException w:name="toc 5" w:semiHidden="1" w:uiPriority="39" w:unhideWhenUsed="1"/>
-    <w:lsdException w:name="toc 6" w:semiHidden="1" w:uiPriority="39" w:unhideWhenUsed="1"/>
-    <w:lsdException w:name="toc 7" w:semiHidden="1" w:uiPriority="39" w:unhideWhenUsed="1"/>
-    <w:lsdException w:name="toc 8" w:semiHidden="1" w:uiPriority="39" w:unhideWhenUsed="1"/>
-    <w:lsdException w:name="toc 9" w:semiHidden="1" w:uiPriority="39" w:unhideWhenUsed="1"/>
+    <w:lsdException w:name="toc 1" w:uiPriority="39" w:semiHidden="1" w:unhideWhenUsed="1"/>
+    <w:lsdException w:name="toc 2" w:uiPriority="39" w:semiHidden="1" w:unhideWhenUsed="1"/>
+    <w:lsdException w:name="toc 3" w:uiPriority="39" w:semiHidden="1" w:unhideWhenUsed="1"/>
+    <w:lsdException w:name="toc 4" w:uiPriority="39" w:semiHidden="1" w:unhideWhenUsed="1"/>
+    <w:lsdException w:name="toc 5" w:uiPriority="39" w:semiHidden="1" w:unhideWhenUsed="1"/>
+    <w:lsdException w:name="toc 6" w:uiPriority="39" w:semiHidden="1" w:unhideWhenUsed="1"/>
+    <w:lsdException w:name="toc 7" w:uiPriority="39" w:semiHidden="1" w:unhideWhenUsed="1"/>
+    <w:lsdException w:name="toc 8" w:uiPriority="39" w:semiHidden="1" w:unhideWhenUsed="1"/>
+    <w:lsdException w:name="toc 9" w:uiPriority="39" w:semiHidden="1" w:unhideWhenUsed="1"/>
     <w:lsdException w:name="Normal Indent" w:semiHidden="1" w:unhideWhenUsed="1"/>
     <w:lsdException w:name="footnote text" w:semiHidden="1" w:unhideWhenUsed="1"/>
     <w:lsdException w:name="annotation text" w:semiHidden="1" w:unhideWhenUsed="1"/>
     <w:lsdException w:name="header" w:semiHidden="1" w:unhideWhenUsed="1"/>
     <w:lsdException w:name="footer" w:semiHidden="1" w:unhideWhenUsed="1"/>
     <w:lsdException w:name="index heading" w:semiHidden="1" w:unhideWhenUsed="1"/>
-    <w:lsdException w:name="caption" w:semiHidden="1" w:uiPriority="35" w:unhideWhenUsed="1" w:qFormat="1"/>
+    <w:lsdException w:name="caption" w:uiPriority="35" w:semiHidden="1" w:unhideWhenUsed="1" w:qFormat="1"/>
     <w:lsdException w:name="table of figures" w:semiHidden="1" w:unhideWhenUsed="1"/>
     <w:lsdException w:name="envelope address" w:semiHidden="1" w:unhideWhenUsed="1"/>
     <w:lsdException w:name="envelope return" w:semiHidden="1" w:unhideWhenUsed="1"/>
@@ -149,7 +252,7 @@
     <w:lsdException w:name="Title" w:uiPriority="10" w:qFormat="1"/>
     <w:lsdException w:name="Closing" w:semiHidden="1" w:unhideWhenUsed="1"/>
     <w:lsdException w:name="Signature" w:semiHidden="1" w:unhideWhenUsed="1"/>
-    <w:lsdException w:name="Default Paragraph Font" w:semiHidden="1" w:uiPriority="1" w:unhideWhenUsed="1"/>
+    <w:lsdException w:name="Default Paragraph Font" w:uiPriority="1" w:semiHidden="1" w:unhideWhenUsed="1"/>
     <w:lsdException w:name="Body Text" w:semiHidden="1" w:unhideWhenUsed="1"/>
     <w:lsdException w:name="Body Text Indent" w:semiHidden="1" w:unhideWhenUsed="1"/>
     <w:lsdException w:name="List Continue" w:semiHidden="1" w:unhideWhenUsed="1"/>
@@ -240,6 +343,15 @@
     <w:lsdException w:name="Balloon Text" w:semiHidden="1" w:unhideWhenUsed="1"/>
     <w:lsdException w:name="Table Grid" w:uiPriority="39"/>
     <w:lsdException w:name="Table Theme" w:semiHidden="1" w:unhideWhenUsed="1"/>
+    <w:lsdException w:name="Note Level 1" w:semiHidden="1" w:unhideWhenUsed="1"/>
+    <w:lsdException w:name="Note Level 2" w:semiHidden="1" w:unhideWhenUsed="1"/>
+    <w:lsdException w:name="Note Level 3" w:semiHidden="1" w:unhideWhenUsed="1"/>
+    <w:lsdException w:name="Note Level 4" w:semiHidden="1" w:unhideWhenUsed="1"/>
+    <w:lsdException w:name="Note Level 5" w:semiHidden="1" w:unhideWhenUsed="1"/>
+    <w:lsdException w:name="Note Level 6" w:semiHidden="1" w:unhideWhenUsed="1"/>
+    <w:lsdException w:name="Note Level 7" w:semiHidden="1" w:unhideWhenUsed="1"/>
+    <w:lsdException w:name="Note Level 8" w:semiHidden="1" w:unhideWhenUsed="1"/>
+    <w:lsdException w:name="Note Level 9" w:semiHidden="1" w:unhideWhenUsed="1"/>
     <w:lsdException w:name="Placeholder Text" w:semiHidden="1"/>
     <w:lsdException w:name="No Spacing" w:uiPriority="1" w:qFormat="1"/>
     <w:lsdException w:name="Light Shading" w:uiPriority="60"/>
@@ -349,8 +461,8 @@
     <w:lsdException w:name="Subtle Reference" w:uiPriority="31" w:qFormat="1"/>
     <w:lsdException w:name="Intense Reference" w:uiPriority="32" w:qFormat="1"/>
     <w:lsdException w:name="Book Title" w:uiPriority="33" w:qFormat="1"/>
-    <w:lsdException w:name="Bibliography" w:semiHidden="1" w:uiPriority="37" w:unhideWhenUsed="1"/>
-    <w:lsdException w:name="TOC Heading" w:semiHidden="1" w:uiPriority="39" w:unhideWhenUsed="1" w:qFormat="1"/>
+    <w:lsdException w:name="Bibliography" w:uiPriority="37" w:semiHidden="1" w:unhideWhenUsed="1"/>
+    <w:lsdException w:name="TOC Heading" w:uiPriority="39" w:semiHidden="1" w:unhideWhenUsed="1" w:qFormat="1"/>
     <w:lsdException w:name="Plain Table 1" w:uiPriority="41"/>
     <w:lsdException w:name="Plain Table 2" w:uiPriority="42"/>
     <w:lsdException w:name="Plain Table 3" w:uiPriority="43"/>
@@ -457,42 +569,18 @@
     <w:lsdException w:name="List Table 7 Colorful Accent 6" w:uiPriority="52"/>
     <w:lsdException w:name="Mention" w:semiHidden="1" w:unhideWhenUsed="1"/>
     <w:lsdException w:name="Smart Hyperlink" w:semiHidden="1" w:unhideWhenUsed="1"/>
-    <w:lsdException w:name="Hashtag" w:semiHidden="1" w:unhideWhenUsed="1"/>
-    <w:lsdException w:name="Unresolved Mention" w:semiHidden="1" w:unhideWhenUsed="1"/>
-    <w:lsdException w:name="Smart Link" w:semiHidden="1" w:unhideWhenUsed="1"/>
   </w:latentStyles>
-  <w:style w:type="paragraph" w:default="1" w:styleId="Normal">
+  <w:style w:type="paragraph" w:styleId="Normal" w:default="1">
     <w:name w:val="Normal"/>
     <w:qFormat/>
   </w:style>
-  <w:style w:type="paragraph" w:styleId="Heading1">
-    <w:name w:val="heading 1"/>
-    <w:basedOn w:val="Normal"/>
-    <w:next w:val="Normal"/>
-    <w:link w:val="Heading1Char"/>
-    <w:uiPriority w:val="9"/>
-    <w:qFormat/>
-    <w:rsid w:val="00285A8E"/>
-    <w:pPr>
-      <w:keepNext/>
-      <w:keepLines/>
-      <w:spacing w:before="240" w:after="0"/>
-      <w:outlineLvl w:val="0"/>
-    </w:pPr>
-    <w:rPr>
-      <w:rFonts w:asciiTheme="majorHAnsi" w:eastAsiaTheme="majorEastAsia" w:hAnsiTheme="majorHAnsi" w:cstheme="majorBidi"/>
-      <w:color w:val="2F5496" w:themeColor="accent1" w:themeShade="BF"/>
-      <w:sz w:val="32"/>
-      <w:szCs w:val="32"/>
-    </w:rPr>
-  </w:style>
-  <w:style w:type="character" w:default="1" w:styleId="DefaultParagraphFont">
+  <w:style w:type="character" w:styleId="DefaultParagraphFont" w:default="1">
     <w:name w:val="Default Paragraph Font"/>
     <w:uiPriority w:val="1"/>
     <w:semiHidden/>
     <w:unhideWhenUsed/>
   </w:style>
-  <w:style w:type="table" w:default="1" w:styleId="TableNormal">
+  <w:style w:type="table" w:styleId="TableNormal" w:default="1">
     <w:name w:val="Normal Table"/>
     <w:uiPriority w:val="99"/>
     <w:semiHidden/>
@@ -507,24 +595,11 @@
       </w:tblCellMar>
     </w:tblPr>
   </w:style>
-  <w:style w:type="numbering" w:default="1" w:styleId="NoList">
+  <w:style w:type="numbering" w:styleId="NoList" w:default="1">
     <w:name w:val="No List"/>
     <w:uiPriority w:val="99"/>
     <w:semiHidden/>
     <w:unhideWhenUsed/>
-  </w:style>
-  <w:style w:type="character" w:customStyle="1" w:styleId="Heading1Char">
-    <w:name w:val="Heading 1 Char"/>
-    <w:basedOn w:val="DefaultParagraphFont"/>
-    <w:link w:val="Heading1"/>
-    <w:uiPriority w:val="9"/>
-    <w:rsid w:val="00285A8E"/>
-    <w:rPr>
-      <w:rFonts w:asciiTheme="majorHAnsi" w:eastAsiaTheme="majorEastAsia" w:hAnsiTheme="majorHAnsi" w:cstheme="majorBidi"/>
-      <w:color w:val="2F5496" w:themeColor="accent1" w:themeShade="BF"/>
-      <w:sz w:val="32"/>
-      <w:szCs w:val="32"/>
-    </w:rPr>
   </w:style>
 </w:styles>
 </file>
@@ -546,7 +621,7 @@
         <a:srgbClr val="E7E6E6"/>
       </a:lt2>
       <a:accent1>
-        <a:srgbClr val="4472C4"/>
+        <a:srgbClr val="5B9BD5"/>
       </a:accent1>
       <a:accent2>
         <a:srgbClr val="ED7D31"/>
@@ -558,7 +633,7 @@
         <a:srgbClr val="FFC000"/>
       </a:accent4>
       <a:accent5>
-        <a:srgbClr val="5B9BD5"/>
+        <a:srgbClr val="4472C4"/>
       </a:accent5>
       <a:accent6>
         <a:srgbClr val="70AD47"/>
@@ -575,9 +650,9 @@
         <a:latin typeface="Calibri Light" panose="020F0302020204030204"/>
         <a:ea typeface=""/>
         <a:cs typeface=""/>
-        <a:font script="Jpan" typeface="游ゴシック Light"/>
+        <a:font script="Jpan" typeface="Yu Gothic Light"/>
         <a:font script="Hang" typeface="맑은 고딕"/>
-        <a:font script="Hans" typeface="等线 Light"/>
+        <a:font script="Hans" typeface="DengXian Light"/>
         <a:font script="Hant" typeface="新細明體"/>
         <a:font script="Arab" typeface="Times New Roman"/>
         <a:font script="Hebr" typeface="Times New Roman"/>
@@ -605,31 +680,14 @@
         <a:font script="Viet" typeface="Times New Roman"/>
         <a:font script="Uigh" typeface="Microsoft Uighur"/>
         <a:font script="Geor" typeface="Sylfaen"/>
-        <a:font script="Armn" typeface="Arial"/>
-        <a:font script="Bugi" typeface="Leelawadee UI"/>
-        <a:font script="Bopo" typeface="Microsoft JhengHei"/>
-        <a:font script="Java" typeface="Javanese Text"/>
-        <a:font script="Lisu" typeface="Segoe UI"/>
-        <a:font script="Mymr" typeface="Myanmar Text"/>
-        <a:font script="Nkoo" typeface="Ebrima"/>
-        <a:font script="Olck" typeface="Nirmala UI"/>
-        <a:font script="Osma" typeface="Ebrima"/>
-        <a:font script="Phag" typeface="Phagspa"/>
-        <a:font script="Syrn" typeface="Estrangelo Edessa"/>
-        <a:font script="Syrj" typeface="Estrangelo Edessa"/>
-        <a:font script="Syre" typeface="Estrangelo Edessa"/>
-        <a:font script="Sora" typeface="Nirmala UI"/>
-        <a:font script="Tale" typeface="Microsoft Tai Le"/>
-        <a:font script="Talu" typeface="Microsoft New Tai Lue"/>
-        <a:font script="Tfng" typeface="Ebrima"/>
       </a:majorFont>
       <a:minorFont>
         <a:latin typeface="Calibri" panose="020F0502020204030204"/>
         <a:ea typeface=""/>
         <a:cs typeface=""/>
-        <a:font script="Jpan" typeface="游明朝"/>
+        <a:font script="Jpan" typeface="Yu Mincho"/>
         <a:font script="Hang" typeface="맑은 고딕"/>
-        <a:font script="Hans" typeface="等线"/>
+        <a:font script="Hans" typeface="DengXian"/>
         <a:font script="Hant" typeface="新細明體"/>
         <a:font script="Arab" typeface="Arial"/>
         <a:font script="Hebr" typeface="Arial"/>
@@ -657,23 +715,6 @@
         <a:font script="Viet" typeface="Arial"/>
         <a:font script="Uigh" typeface="Microsoft Uighur"/>
         <a:font script="Geor" typeface="Sylfaen"/>
-        <a:font script="Armn" typeface="Arial"/>
-        <a:font script="Bugi" typeface="Leelawadee UI"/>
-        <a:font script="Bopo" typeface="Microsoft JhengHei"/>
-        <a:font script="Java" typeface="Javanese Text"/>
-        <a:font script="Lisu" typeface="Segoe UI"/>
-        <a:font script="Mymr" typeface="Myanmar Text"/>
-        <a:font script="Nkoo" typeface="Ebrima"/>
-        <a:font script="Olck" typeface="Nirmala UI"/>
-        <a:font script="Osma" typeface="Ebrima"/>
-        <a:font script="Phag" typeface="Phagspa"/>
-        <a:font script="Syrn" typeface="Estrangelo Edessa"/>
-        <a:font script="Syrj" typeface="Estrangelo Edessa"/>
-        <a:font script="Syre" typeface="Estrangelo Edessa"/>
-        <a:font script="Sora" typeface="Nirmala UI"/>
-        <a:font script="Tale" typeface="Microsoft Tai Le"/>
-        <a:font script="Talu" typeface="Microsoft New Tai Lue"/>
-        <a:font script="Tfng" typeface="Ebrima"/>
       </a:minorFont>
     </a:fontScheme>
     <a:fmtScheme name="Office">

</xml_diff>